<commit_message>
Finished Abstract + Erfassungsbogen
</commit_message>
<xml_diff>
--- a/Admin/Abstract_BA_Callard_Version_03_03052021_ohneElectric.docx
+++ b/Admin/Abstract_BA_Callard_Version_03_03052021_ohneElectric.docx
@@ -172,7 +172,7 @@
       <w:proofErr w:type="spellEnd"/>
       <w:proofErr w:type="gramEnd"/>
       <w:r>
-        <w:t xml:space="preserve">) gewinnen diese als Energieträger in der Mobilitätbranche stetig mehr an Relevanz. Sowohl in Elektrofahrzeugen als auch in Konzepten und Neuentwicklungen in der Light-Aircraft-Branche finden </w:t>
+        <w:t xml:space="preserve">) gewinnen diese als Energieträger in der Mobilitätbranche stetig an Relevanz. Sowohl in Elektrofahrzeugen als auch in Konzepten und Neuentwicklungen in der Light-Aircraft-Branche finden </w:t>
       </w:r>
       <w:proofErr w:type="spellStart"/>
       <w:proofErr w:type="gramStart"/>
@@ -203,7 +203,13 @@
         <w:t xml:space="preserve">zusammen mit dem benötigten Gewicht für Kühlkreisläufe </w:t>
       </w:r>
       <w:r>
-        <w:t xml:space="preserve">bei der Reichweite und Effizienz der Fahrzeuge einen </w:t>
+        <w:t xml:space="preserve">bei der Reichweite und Effizienz der </w:t>
+      </w:r>
+      <w:r>
+        <w:t>Luft- und Kraftfahr</w:t>
+      </w:r>
+      <w:r>
+        <w:t xml:space="preserve">zeuge einen </w:t>
       </w:r>
       <w:r>
         <w:t xml:space="preserve">signifikant negativen </w:t>
@@ -255,10 +261,19 @@
     </w:p>
     <w:p>
       <w:r>
-        <w:rPr>
-          <w:highlight w:val="yellow"/>
-        </w:rPr>
-        <w:t>Wie signifikant lässt sich die C-Rate einer prismatischen Zelle mit innovativen zellinternen Kühlkonzepten optimieren?</w:t>
+        <w:t xml:space="preserve">Wie signifikant </w:t>
+      </w:r>
+      <w:r>
+        <w:t xml:space="preserve">lassen </w:t>
+      </w:r>
+      <w:r>
+        <w:t xml:space="preserve">sich die </w:t>
+      </w:r>
+      <w:r>
+        <w:t>thermischen Eigenschaften</w:t>
+      </w:r>
+      <w:r>
+        <w:t xml:space="preserve"> einer prismatischen Zelle mit innovativen zellinternen Kühlkonzepten optimieren?</w:t>
       </w:r>
     </w:p>
     <w:p>

</xml_diff>